<commit_message>
Inserindo Dados em Tabela Existente
</commit_message>
<xml_diff>
--- a/TestePoiTl-WordTemplate/out_template.docx
+++ b/TestePoiTl-WordTemplate/out_template.docx
@@ -797,6 +797,400 @@
         </w:tc>
       </w:tr>
     </w:tbl>
+    <w:p>
+      <w:pPr>
+        <w:pStyle w:val="Normal"/>
+        <w:bidi w:val="0"/>
+        <w:jc w:val="both"/>
+        <w:rPr>
+          <w:rFonts w:ascii="Arial" w:hAnsi="Arial"/>
+          <w:b w:val="false"/>
+          <w:b w:val="false"/>
+          <w:bCs w:val="false"/>
+          <w:sz w:val="24"/>
+          <w:szCs w:val="24"/>
+        </w:rPr>
+      </w:pPr>
+      <w:r>
+        <w:rPr>
+          <w:rFonts w:ascii="Arial" w:hAnsi="Arial"/>
+          <w:b w:val="false"/>
+          <w:bCs w:val="false"/>
+          <w:sz w:val="24"/>
+          <w:szCs w:val="24"/>
+        </w:rPr>
+      </w:r>
+    </w:p>
+    <w:p>
+      <w:pPr>
+        <w:pStyle w:val="Normal"/>
+        <w:bidi w:val="0"/>
+        <w:jc w:val="both"/>
+        <w:rPr>
+          <w:rFonts w:ascii="Arial" w:hAnsi="Arial"/>
+          <w:b w:val="false"/>
+          <w:b w:val="false"/>
+          <w:bCs w:val="false"/>
+          <w:sz w:val="24"/>
+          <w:szCs w:val="24"/>
+        </w:rPr>
+      </w:pPr>
+      <w:r>
+        <w:rPr>
+          <w:rFonts w:ascii="Arial" w:hAnsi="Arial"/>
+          <w:b w:val="false"/>
+          <w:bCs w:val="false"/>
+          <w:sz w:val="24"/>
+          <w:szCs w:val="24"/>
+        </w:rPr>
+      </w:r>
+    </w:p>
+    <w:tbl>
+      <w:tblPr>
+        <w:tblW w:w="9638" w:type="dxa"/>
+        <w:jc w:val="left"/>
+        <w:tblInd w:w="55" w:type="dxa"/>
+        <w:tblCellMar>
+          <w:top w:w="55" w:type="dxa"/>
+          <w:left w:w="55" w:type="dxa"/>
+          <w:bottom w:w="55" w:type="dxa"/>
+          <w:right w:w="55" w:type="dxa"/>
+        </w:tblCellMar>
+      </w:tblPr>
+      <w:tblGrid>
+        <w:gridCol w:w="3212"/>
+        <w:gridCol w:w="3213"/>
+        <w:gridCol w:w="3213"/>
+      </w:tblGrid>
+      <w:tr>
+        <w:trPr/>
+        <w:tc>
+          <w:tcPr>
+            <w:tcW w:w="3212" w:type="dxa"/>
+            <w:tcBorders>
+              <w:top w:val="single" w:sz="2" w:space="0" w:color="000000"/>
+              <w:left w:val="single" w:sz="2" w:space="0" w:color="000000"/>
+              <w:bottom w:val="single" w:sz="2" w:space="0" w:color="000000"/>
+            </w:tcBorders>
+            <w:shd w:fill="55308D" w:val="clear"/>
+          </w:tcPr>
+          <w:p>
+            <w:pPr>
+              <w:pStyle w:val="Contedodatabela"/>
+              <w:jc w:val="center"/>
+              <w:rPr>
+                <w:b/>
+                <w:b/>
+                <w:bCs/>
+                <w:color w:val="FFFFFF"/>
+              </w:rPr>
+            </w:pPr>
+            <w:r>
+              <w:rPr>
+                <w:b/>
+                <w:bCs/>
+                <w:color w:val="FFFFFF"/>
+              </w:rPr>
+              <w:t>NOME</w:t>
+            </w:r>
+          </w:p>
+        </w:tc>
+        <w:tc>
+          <w:tcPr>
+            <w:tcW w:w="3213" w:type="dxa"/>
+            <w:tcBorders>
+              <w:top w:val="single" w:sz="2" w:space="0" w:color="000000"/>
+              <w:left w:val="single" w:sz="2" w:space="0" w:color="000000"/>
+              <w:bottom w:val="single" w:sz="2" w:space="0" w:color="000000"/>
+            </w:tcBorders>
+            <w:shd w:fill="55308D" w:val="clear"/>
+          </w:tcPr>
+          <w:p>
+            <w:pPr>
+              <w:pStyle w:val="Contedodatabela"/>
+              <w:jc w:val="center"/>
+              <w:rPr>
+                <w:b/>
+                <w:b/>
+                <w:bCs/>
+                <w:color w:val="FFFFFF"/>
+              </w:rPr>
+            </w:pPr>
+            <w:r>
+              <w:rPr>
+                <w:b/>
+                <w:bCs/>
+                <w:color w:val="FFFFFF"/>
+              </w:rPr>
+              <w:t>IDADE</w:t>
+            </w:r>
+          </w:p>
+        </w:tc>
+        <w:tc>
+          <w:tcPr>
+            <w:tcW w:w="3213" w:type="dxa"/>
+            <w:tcBorders>
+              <w:top w:val="single" w:sz="2" w:space="0" w:color="000000"/>
+              <w:left w:val="single" w:sz="2" w:space="0" w:color="000000"/>
+              <w:bottom w:val="single" w:sz="2" w:space="0" w:color="000000"/>
+              <w:right w:val="single" w:sz="2" w:space="0" w:color="000000"/>
+            </w:tcBorders>
+            <w:shd w:fill="55308D" w:val="clear"/>
+          </w:tcPr>
+          <w:p>
+            <w:pPr>
+              <w:pStyle w:val="Contedodatabela"/>
+              <w:jc w:val="center"/>
+              <w:rPr>
+                <w:b/>
+                <w:b/>
+                <w:bCs/>
+                <w:color w:val="FFFFFF"/>
+              </w:rPr>
+            </w:pPr>
+            <w:r>
+              <w:rPr>
+                <w:b/>
+                <w:bCs/>
+                <w:color w:val="FFFFFF"/>
+              </w:rPr>
+              <w:t>SEXO</w:t>
+            </w:r>
+          </w:p>
+        </w:tc>
+      </w:tr>
+      <w:tr>
+        <w:trPr/>
+        <w:tc>
+          <w:tcPr>
+            <w:tcW w:w="3212" w:type="dxa"/>
+            <w:tcBorders>
+              <w:left w:val="single" w:sz="2" w:space="0" w:color="000000"/>
+              <w:bottom w:val="single" w:sz="2" w:space="0" w:color="000000"/>
+            </w:tcBorders>
+          </w:tcPr>
+          <w:p>
+            <w:pPr>
+              <w:pStyle w:val="Contedodatabela"/>
+              <w:rPr/>
+            </w:pPr>
+            <w:r>
+              <w:rPr/>
+            </w:r>
+            <w:r>
+              <w:t>Harllem</w:t>
+            </w:r>
+          </w:p>
+        </w:tc>
+        <w:tc>
+          <w:tcPr>
+            <w:tcW w:w="3213" w:type="dxa"/>
+            <w:tcBorders>
+              <w:left w:val="single" w:sz="2" w:space="0" w:color="000000"/>
+              <w:bottom w:val="single" w:sz="2" w:space="0" w:color="000000"/>
+            </w:tcBorders>
+          </w:tcPr>
+          <w:p>
+            <w:pPr>
+              <w:pStyle w:val="Contedodatabela"/>
+              <w:jc w:val="center"/>
+              <w:rPr/>
+            </w:pPr>
+            <w:r>
+              <w:rPr/>
+            </w:r>
+            <w:r>
+              <w:t>23</w:t>
+            </w:r>
+          </w:p>
+        </w:tc>
+        <w:tc>
+          <w:tcPr>
+            <w:tcW w:w="3213" w:type="dxa"/>
+            <w:tcBorders>
+              <w:left w:val="single" w:sz="2" w:space="0" w:color="000000"/>
+              <w:bottom w:val="single" w:sz="2" w:space="0" w:color="000000"/>
+              <w:right w:val="single" w:sz="2" w:space="0" w:color="000000"/>
+            </w:tcBorders>
+          </w:tcPr>
+          <w:p>
+            <w:pPr>
+              <w:pStyle w:val="Contedodatabela"/>
+              <w:jc w:val="center"/>
+              <w:rPr/>
+            </w:pPr>
+            <w:r>
+              <w:rPr/>
+            </w:r>
+            <w:r>
+              <w:t>Masculino</w:t>
+            </w:r>
+          </w:p>
+        </w:tc>
+      </w:tr>
+      <w:tr>
+        <w:trPr/>
+        <w:tc>
+          <w:tcPr>
+            <w:tcW w:w="3212" w:type="dxa"/>
+            <w:tcBorders>
+              <w:left w:val="single" w:sz="2" w:space="0" w:color="000000"/>
+              <w:bottom w:val="single" w:sz="2" w:space="0" w:color="000000"/>
+            </w:tcBorders>
+          </w:tcPr>
+          <w:p>
+            <w:pPr>
+              <w:pStyle w:val="Contedodatabela"/>
+              <w:rPr/>
+            </w:pPr>
+            <w:r>
+              <w:rPr/>
+            </w:r>
+            <w:r>
+              <w:t>Jullyana</w:t>
+            </w:r>
+          </w:p>
+        </w:tc>
+        <w:tc>
+          <w:tcPr>
+            <w:tcW w:w="3213" w:type="dxa"/>
+            <w:tcBorders>
+              <w:left w:val="single" w:sz="2" w:space="0" w:color="000000"/>
+              <w:bottom w:val="single" w:sz="2" w:space="0" w:color="000000"/>
+            </w:tcBorders>
+          </w:tcPr>
+          <w:p>
+            <w:pPr>
+              <w:pStyle w:val="Contedodatabela"/>
+              <w:jc w:val="center"/>
+              <w:rPr/>
+            </w:pPr>
+            <w:r>
+              <w:rPr/>
+            </w:r>
+            <w:r>
+              <w:t>12</w:t>
+            </w:r>
+          </w:p>
+        </w:tc>
+        <w:tc>
+          <w:tcPr>
+            <w:tcW w:w="3213" w:type="dxa"/>
+            <w:tcBorders>
+              <w:left w:val="single" w:sz="2" w:space="0" w:color="000000"/>
+              <w:bottom w:val="single" w:sz="2" w:space="0" w:color="000000"/>
+              <w:right w:val="single" w:sz="2" w:space="0" w:color="000000"/>
+            </w:tcBorders>
+          </w:tcPr>
+          <w:p>
+            <w:pPr>
+              <w:pStyle w:val="Contedodatabela"/>
+              <w:jc w:val="center"/>
+              <w:rPr/>
+            </w:pPr>
+            <w:r>
+              <w:rPr/>
+            </w:r>
+            <w:r>
+              <w:t>Feminino</w:t>
+            </w:r>
+          </w:p>
+        </w:tc>
+      </w:tr>
+      <w:tr>
+        <w:trPr/>
+        <w:tc>
+          <w:tcPr>
+            <w:tcW w:w="3212" w:type="dxa"/>
+            <w:tcBorders>
+              <w:left w:val="single" w:sz="2" w:space="0" w:color="000000"/>
+              <w:bottom w:val="single" w:sz="2" w:space="0" w:color="000000"/>
+            </w:tcBorders>
+          </w:tcPr>
+          <w:p>
+            <w:pPr>
+              <w:pStyle w:val="Contedodatabela"/>
+              <w:rPr/>
+            </w:pPr>
+            <w:r>
+              <w:rPr/>
+            </w:r>
+            <w:r>
+              <w:t>José Carlos</w:t>
+            </w:r>
+          </w:p>
+        </w:tc>
+        <w:tc>
+          <w:tcPr>
+            <w:tcW w:w="3213" w:type="dxa"/>
+            <w:tcBorders>
+              <w:left w:val="single" w:sz="2" w:space="0" w:color="000000"/>
+              <w:bottom w:val="single" w:sz="2" w:space="0" w:color="000000"/>
+            </w:tcBorders>
+          </w:tcPr>
+          <w:p>
+            <w:pPr>
+              <w:pStyle w:val="Contedodatabela"/>
+              <w:jc w:val="center"/>
+              <w:rPr/>
+            </w:pPr>
+            <w:r>
+              <w:rPr/>
+            </w:r>
+            <w:r>
+              <w:t>50</w:t>
+            </w:r>
+          </w:p>
+        </w:tc>
+        <w:tc>
+          <w:tcPr>
+            <w:tcW w:w="3213" w:type="dxa"/>
+            <w:tcBorders>
+              <w:left w:val="single" w:sz="2" w:space="0" w:color="000000"/>
+              <w:bottom w:val="single" w:sz="2" w:space="0" w:color="000000"/>
+              <w:right w:val="single" w:sz="2" w:space="0" w:color="000000"/>
+            </w:tcBorders>
+          </w:tcPr>
+          <w:p>
+            <w:pPr>
+              <w:pStyle w:val="Contedodatabela"/>
+              <w:jc w:val="center"/>
+              <w:rPr/>
+            </w:pPr>
+            <w:r>
+              <w:rPr/>
+            </w:r>
+            <w:r>
+              <w:t>Masculino</w:t>
+            </w:r>
+          </w:p>
+        </w:tc>
+      </w:tr>
+    </w:tbl>
+    <w:p>
+      <w:pPr>
+        <w:pStyle w:val="Normal"/>
+        <w:bidi w:val="0"/>
+        <w:jc w:val="both"/>
+        <w:rPr>
+          <w:rFonts w:ascii="Arial" w:hAnsi="Arial"/>
+          <w:b w:val="false"/>
+          <w:b w:val="false"/>
+          <w:bCs w:val="false"/>
+          <w:sz w:val="24"/>
+          <w:szCs w:val="24"/>
+        </w:rPr>
+      </w:pPr>
+      <w:r>
+        <w:rPr>
+          <w:rFonts w:ascii="Arial" w:hAnsi="Arial"/>
+          <w:b w:val="false"/>
+          <w:bCs w:val="false"/>
+          <w:sz w:val="24"/>
+          <w:szCs w:val="24"/>
+        </w:rPr>
+      </w:r>
+    </w:p>
     <w:p>
       <w:pPr>
         <w:pStyle w:val="Normal"/>
@@ -1192,5 +1586,14 @@
     </w:pPr>
     <w:rPr/>
   </w:style>
+  <w:style w:type="paragraph" w:styleId="Contedodatabela">
+    <w:name w:val="Conteúdo da tabela"/>
+    <w:basedOn w:val="Normal"/>
+    <w:qFormat/>
+    <w:pPr>
+      <w:suppressLineNumbers/>
+    </w:pPr>
+    <w:rPr/>
+  </w:style>
 </w:styles>
 </file>
</xml_diff>